<commit_message>
06 Des 2023 15.52
</commit_message>
<xml_diff>
--- a/assets/plnt/perpanjangan_sertifikat.docx
+++ b/assets/plnt/perpanjangan_sertifikat.docx
@@ -1226,6 +1226,9 @@
         <w:tc>
           <w:tcPr>
             <w:tcW w:w="3254" w:type="dxa"/>
+            <w:tcBorders>
+              <w:bottom w:val="single" w:sz="4" w:space="0" w:color="auto"/>
+            </w:tcBorders>
             <w:vAlign w:val="center"/>
           </w:tcPr>
           <w:p>
@@ -1247,6 +1250,9 @@
         <w:tc>
           <w:tcPr>
             <w:tcW w:w="3254" w:type="dxa"/>
+            <w:tcBorders>
+              <w:top w:val="single" w:sz="4" w:space="0" w:color="auto"/>
+            </w:tcBorders>
           </w:tcPr>
           <w:p>
             <w:pPr>
@@ -1570,7 +1576,7 @@
           </mc:Choice>
           <mc:Fallback>
             <w:pict>
-              <v:rect w14:anchorId="4E650FC7" id="Rectangle 3" o:spid="_x0000_s1027" style="position:absolute;left:0;text-align:left;margin-left:14.8pt;margin-top:-.45pt;width:66pt;height:18pt;z-index:251662336;visibility:visible;mso-wrap-style:square;mso-width-percent:0;mso-height-percent:0;mso-wrap-distance-left:9pt;mso-wrap-distance-top:0;mso-wrap-distance-right:9pt;mso-wrap-distance-bottom:0;mso-position-horizontal:right;mso-position-horizontal-relative:margin;mso-position-vertical:absolute;mso-position-vertical-relative:text;mso-width-percent:0;mso-height-percent:0;mso-width-relative:margin;mso-height-relative:margin;v-text-anchor:middle" o:gfxdata="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" fillcolor="white [3201]" strokecolor="#70ad47 [3209]" strokeweight="1pt">
+              <v:rect w14:anchorId="4E650FC7" id="Rectangle 3" o:spid="_x0000_s1027" style="position:absolute;left:0;text-align:left;margin-left:14.8pt;margin-top:-.45pt;width:66pt;height:18pt;z-index:251662336;visibility:visible;mso-wrap-style:square;mso-width-percent:0;mso-height-percent:0;mso-wrap-distance-left:9pt;mso-wrap-distance-top:0;mso-wrap-distance-right:9pt;mso-wrap-distance-bottom:0;mso-position-horizontal:right;mso-position-horizontal-relative:margin;mso-position-vertical:absolute;mso-position-vertical-relative:text;mso-width-percent:0;mso-height-percent:0;mso-width-relative:margin;mso-height-relative:margin;v-text-anchor:middle" o:gfxdata="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" fillcolor="white [3201]" strokecolor="#70ad47 [3209]" strokeweight="1pt">
                 <v:textbox>
                   <w:txbxContent>
                     <w:p>
@@ -1745,72 +1751,24 @@
           <w:rFonts w:asciiTheme="minorHAnsi" w:hAnsiTheme="minorHAnsi" w:cstheme="minorHAnsi"/>
           <w:sz w:val="22"/>
           <w:szCs w:val="20"/>
-          <w:u w:val="single"/>
-        </w:rPr>
-        <w:tab/>
-      </w:r>
-      <w:r>
-        <w:rPr>
-          <w:rFonts w:asciiTheme="minorHAnsi" w:hAnsiTheme="minorHAnsi" w:cstheme="minorHAnsi"/>
-          <w:sz w:val="22"/>
-          <w:szCs w:val="20"/>
-          <w:u w:val="single"/>
-        </w:rPr>
-        <w:tab/>
-      </w:r>
-      <w:r>
-        <w:rPr>
-          <w:rFonts w:asciiTheme="minorHAnsi" w:hAnsiTheme="minorHAnsi" w:cstheme="minorHAnsi"/>
-          <w:sz w:val="22"/>
-          <w:szCs w:val="20"/>
-          <w:u w:val="single"/>
-        </w:rPr>
-        <w:tab/>
-      </w:r>
-      <w:r>
-        <w:rPr>
-          <w:rFonts w:asciiTheme="minorHAnsi" w:hAnsiTheme="minorHAnsi" w:cstheme="minorHAnsi"/>
-          <w:sz w:val="22"/>
-          <w:szCs w:val="20"/>
-          <w:u w:val="single"/>
-        </w:rPr>
-        <w:tab/>
-      </w:r>
-      <w:r>
-        <w:rPr>
-          <w:rFonts w:asciiTheme="minorHAnsi" w:hAnsiTheme="minorHAnsi" w:cstheme="minorHAnsi"/>
-          <w:sz w:val="22"/>
-          <w:szCs w:val="20"/>
-          <w:u w:val="single"/>
-        </w:rPr>
-        <w:tab/>
-      </w:r>
-      <w:r>
-        <w:rPr>
-          <w:rFonts w:asciiTheme="minorHAnsi" w:hAnsiTheme="minorHAnsi" w:cstheme="minorHAnsi"/>
-          <w:sz w:val="22"/>
-          <w:szCs w:val="20"/>
-          <w:u w:val="single"/>
-        </w:rPr>
-        <w:tab/>
-      </w:r>
-      <w:r>
-        <w:rPr>
-          <w:rFonts w:asciiTheme="minorHAnsi" w:hAnsiTheme="minorHAnsi" w:cstheme="minorHAnsi"/>
-          <w:sz w:val="22"/>
-          <w:szCs w:val="20"/>
-          <w:u w:val="single"/>
-        </w:rPr>
-        <w:tab/>
-      </w:r>
-      <w:r>
-        <w:rPr>
-          <w:rFonts w:asciiTheme="minorHAnsi" w:hAnsiTheme="minorHAnsi" w:cstheme="minorHAnsi"/>
-          <w:sz w:val="22"/>
-          <w:szCs w:val="20"/>
-          <w:u w:val="single"/>
-        </w:rPr>
-        <w:tab/>
+        </w:rPr>
+        <w:t>${</w:t>
+      </w:r>
+      <w:r>
+        <w:rPr>
+          <w:rFonts w:asciiTheme="minorHAnsi" w:hAnsiTheme="minorHAnsi" w:cstheme="minorHAnsi"/>
+          <w:sz w:val="22"/>
+          <w:szCs w:val="20"/>
+        </w:rPr>
+        <w:t>n</w:t>
+      </w:r>
+      <w:r>
+        <w:rPr>
+          <w:rFonts w:asciiTheme="minorHAnsi" w:hAnsiTheme="minorHAnsi" w:cstheme="minorHAnsi"/>
+          <w:sz w:val="22"/>
+          <w:szCs w:val="20"/>
+        </w:rPr>
+        <w:t>o_regis}</w:t>
       </w:r>
     </w:p>
     <w:p>
@@ -1872,16 +1830,17 @@
         <w:tblLook w:val="04A0" w:firstRow="1" w:lastRow="0" w:firstColumn="1" w:lastColumn="0" w:noHBand="0" w:noVBand="1"/>
       </w:tblPr>
       <w:tblGrid>
-        <w:gridCol w:w="594"/>
-        <w:gridCol w:w="4682"/>
-        <w:gridCol w:w="2080"/>
-        <w:gridCol w:w="1912"/>
+        <w:gridCol w:w="595"/>
+        <w:gridCol w:w="4427"/>
+        <w:gridCol w:w="4246"/>
       </w:tblGrid>
       <w:tr>
+        <w:trPr>
+          <w:trHeight w:val="547"/>
+        </w:trPr>
         <w:tc>
           <w:tcPr>
-            <w:tcW w:w="599" w:type="dxa"/>
-            <w:vMerge w:val="restart"/>
+            <w:tcW w:w="595" w:type="dxa"/>
             <w:vAlign w:val="center"/>
           </w:tcPr>
           <w:p>
@@ -1907,8 +1866,7 @@
         </w:tc>
         <w:tc>
           <w:tcPr>
-            <w:tcW w:w="4819" w:type="dxa"/>
-            <w:vMerge w:val="restart"/>
+            <w:tcW w:w="4427" w:type="dxa"/>
             <w:vAlign w:val="center"/>
           </w:tcPr>
           <w:p>
@@ -1928,14 +1886,22 @@
                 <w:sz w:val="22"/>
                 <w:szCs w:val="20"/>
               </w:rPr>
-              <w:t>Lingkup Pekerjaan</w:t>
+              <w:t xml:space="preserve">Kegiatan </w:t>
+            </w:r>
+            <w:r>
+              <w:rPr>
+                <w:rFonts w:asciiTheme="minorHAnsi" w:hAnsiTheme="minorHAnsi" w:cstheme="minorHAnsi"/>
+                <w:b/>
+                <w:sz w:val="22"/>
+                <w:szCs w:val="20"/>
+              </w:rPr>
+              <w:t>Pekerjaan</w:t>
             </w:r>
           </w:p>
         </w:tc>
         <w:tc>
           <w:tcPr>
-            <w:tcW w:w="4077" w:type="dxa"/>
-            <w:gridSpan w:val="2"/>
+            <w:tcW w:w="4246" w:type="dxa"/>
             <w:vAlign w:val="center"/>
           </w:tcPr>
           <w:p>
@@ -1955,19 +1921,17 @@
                 <w:sz w:val="22"/>
                 <w:szCs w:val="20"/>
               </w:rPr>
-              <w:t xml:space="preserve">Bukti Surat </w:t>
-            </w:r>
-          </w:p>
-          <w:p>
-            <w:pPr>
-              <w:jc w:val="center"/>
+              <w:t xml:space="preserve">Bukti </w:t>
+            </w:r>
+            <w:r>
               <w:rPr>
                 <w:rFonts w:asciiTheme="minorHAnsi" w:hAnsiTheme="minorHAnsi" w:cstheme="minorHAnsi"/>
                 <w:b/>
                 <w:sz w:val="22"/>
                 <w:szCs w:val="20"/>
               </w:rPr>
-            </w:pPr>
+              <w:t>Kegiatan</w:t>
+            </w:r>
             <w:r>
               <w:rPr>
                 <w:rFonts w:asciiTheme="minorHAnsi" w:hAnsiTheme="minorHAnsi" w:cstheme="minorHAnsi"/>
@@ -1975,7 +1939,7 @@
                 <w:sz w:val="22"/>
                 <w:szCs w:val="20"/>
               </w:rPr>
-              <w:t>yang Relevan (*)</w:t>
+              <w:t xml:space="preserve"> (*)</w:t>
             </w:r>
           </w:p>
         </w:tc>
@@ -1983,8 +1947,71 @@
       <w:tr>
         <w:tc>
           <w:tcPr>
-            <w:tcW w:w="599" w:type="dxa"/>
-            <w:vMerge/>
+            <w:tcW w:w="595" w:type="dxa"/>
+          </w:tcPr>
+          <w:p>
+            <w:pPr>
+              <w:jc w:val="center"/>
+              <w:rPr>
+                <w:rFonts w:asciiTheme="minorHAnsi" w:hAnsiTheme="minorHAnsi" w:cstheme="minorHAnsi"/>
+                <w:sz w:val="22"/>
+                <w:szCs w:val="20"/>
+                <w:lang w:val="en-US"/>
+              </w:rPr>
+            </w:pPr>
+            <w:r>
+              <w:rPr>
+                <w:rFonts w:asciiTheme="minorHAnsi" w:hAnsiTheme="minorHAnsi" w:cstheme="minorHAnsi"/>
+                <w:sz w:val="22"/>
+                <w:szCs w:val="20"/>
+                <w:lang w:val="en-US"/>
+              </w:rPr>
+              <w:t>1</w:t>
+            </w:r>
+          </w:p>
+        </w:tc>
+        <w:tc>
+          <w:tcPr>
+            <w:tcW w:w="4427" w:type="dxa"/>
+          </w:tcPr>
+          <w:p>
+            <w:pPr>
+              <w:jc w:val="both"/>
+              <w:rPr>
+                <w:rFonts w:asciiTheme="minorHAnsi" w:hAnsiTheme="minorHAnsi" w:cstheme="minorHAnsi"/>
+                <w:sz w:val="22"/>
+                <w:szCs w:val="20"/>
+              </w:rPr>
+            </w:pPr>
+            <w:r>
+              <w:rPr>
+                <w:rFonts w:asciiTheme="minorHAnsi" w:hAnsiTheme="minorHAnsi" w:cstheme="minorHAnsi"/>
+                <w:sz w:val="22"/>
+                <w:szCs w:val="20"/>
+              </w:rPr>
+              <w:t>${</w:t>
+            </w:r>
+            <w:r>
+              <w:rPr>
+                <w:rFonts w:asciiTheme="minorHAnsi" w:hAnsiTheme="minorHAnsi" w:cstheme="minorHAnsi"/>
+                <w:sz w:val="22"/>
+                <w:szCs w:val="20"/>
+              </w:rPr>
+              <w:t>kegiatan1</w:t>
+            </w:r>
+            <w:r>
+              <w:rPr>
+                <w:rFonts w:asciiTheme="minorHAnsi" w:hAnsiTheme="minorHAnsi" w:cstheme="minorHAnsi"/>
+                <w:sz w:val="22"/>
+                <w:szCs w:val="20"/>
+              </w:rPr>
+              <w:t>}</w:t>
+            </w:r>
+          </w:p>
+        </w:tc>
+        <w:tc>
+          <w:tcPr>
+            <w:tcW w:w="4246" w:type="dxa"/>
             <w:vAlign w:val="center"/>
           </w:tcPr>
           <w:p>
@@ -1992,80 +2019,49 @@
               <w:jc w:val="center"/>
               <w:rPr>
                 <w:rFonts w:asciiTheme="minorHAnsi" w:hAnsiTheme="minorHAnsi" w:cstheme="minorHAnsi"/>
-                <w:b/>
                 <w:sz w:val="22"/>
                 <w:szCs w:val="20"/>
               </w:rPr>
             </w:pPr>
-          </w:p>
-        </w:tc>
-        <w:tc>
-          <w:tcPr>
-            <w:tcW w:w="4819" w:type="dxa"/>
-            <w:vMerge/>
-            <w:vAlign w:val="center"/>
-          </w:tcPr>
-          <w:p>
-            <w:pPr>
-              <w:jc w:val="center"/>
-              <w:rPr>
-                <w:rFonts w:asciiTheme="minorHAnsi" w:hAnsiTheme="minorHAnsi" w:cstheme="minorHAnsi"/>
-                <w:b/>
-                <w:sz w:val="22"/>
-                <w:szCs w:val="20"/>
-              </w:rPr>
-            </w:pPr>
-          </w:p>
-        </w:tc>
-        <w:tc>
-          <w:tcPr>
-            <w:tcW w:w="2127" w:type="dxa"/>
-            <w:vAlign w:val="center"/>
-          </w:tcPr>
-          <w:p>
-            <w:pPr>
-              <w:jc w:val="center"/>
-              <w:rPr>
-                <w:rFonts w:asciiTheme="minorHAnsi" w:hAnsiTheme="minorHAnsi" w:cstheme="minorHAnsi"/>
-                <w:b/>
-                <w:sz w:val="22"/>
-                <w:szCs w:val="20"/>
-              </w:rPr>
-            </w:pPr>
-            <w:r>
-              <w:rPr>
-                <w:rFonts w:asciiTheme="minorHAnsi" w:hAnsiTheme="minorHAnsi" w:cstheme="minorHAnsi"/>
-                <w:b/>
-                <w:sz w:val="22"/>
-                <w:szCs w:val="20"/>
-              </w:rPr>
-              <w:t>Nomor</w:t>
-            </w:r>
-          </w:p>
-        </w:tc>
-        <w:tc>
-          <w:tcPr>
-            <w:tcW w:w="1950" w:type="dxa"/>
-            <w:vAlign w:val="center"/>
-          </w:tcPr>
-          <w:p>
-            <w:pPr>
-              <w:jc w:val="center"/>
-              <w:rPr>
-                <w:rFonts w:asciiTheme="minorHAnsi" w:hAnsiTheme="minorHAnsi" w:cstheme="minorHAnsi"/>
-                <w:b/>
-                <w:sz w:val="22"/>
-                <w:szCs w:val="20"/>
-              </w:rPr>
-            </w:pPr>
-            <w:r>
-              <w:rPr>
-                <w:rFonts w:asciiTheme="minorHAnsi" w:hAnsiTheme="minorHAnsi" w:cstheme="minorHAnsi"/>
-                <w:b/>
-                <w:sz w:val="22"/>
-                <w:szCs w:val="20"/>
-              </w:rPr>
-              <w:t>Tanggal</w:t>
+            <w:r>
+              <w:rPr>
+                <w:rFonts w:asciiTheme="minorHAnsi" w:hAnsiTheme="minorHAnsi" w:cstheme="minorHAnsi"/>
+                <w:sz w:val="22"/>
+                <w:szCs w:val="20"/>
+              </w:rPr>
+              <w:t>${</w:t>
+            </w:r>
+            <w:r>
+              <w:rPr>
+                <w:rFonts w:asciiTheme="minorHAnsi" w:hAnsiTheme="minorHAnsi" w:cstheme="minorHAnsi"/>
+                <w:sz w:val="22"/>
+                <w:szCs w:val="20"/>
+              </w:rPr>
+              <w:t>kegiatan</w:t>
+            </w:r>
+            <w:r>
+              <w:rPr>
+                <w:rFonts w:asciiTheme="minorHAnsi" w:hAnsiTheme="minorHAnsi" w:cstheme="minorHAnsi"/>
+                <w:sz w:val="22"/>
+                <w:szCs w:val="20"/>
+              </w:rPr>
+              <w:t>1</w:t>
+            </w:r>
+            <w:r>
+              <w:rPr>
+                <w:rFonts w:asciiTheme="minorHAnsi" w:hAnsiTheme="minorHAnsi" w:cstheme="minorHAnsi"/>
+                <w:sz w:val="22"/>
+                <w:szCs w:val="20"/>
+              </w:rPr>
+              <w:t>_ops</w:t>
+            </w:r>
+            <w:r>
+              <w:rPr>
+                <w:rFonts w:asciiTheme="minorHAnsi" w:hAnsiTheme="minorHAnsi" w:cstheme="minorHAnsi"/>
+                <w:sz w:val="22"/>
+                <w:szCs w:val="20"/>
+              </w:rPr>
+              <w:t>}</w:t>
             </w:r>
           </w:p>
         </w:tc>
@@ -2073,7 +2069,7 @@
       <w:tr>
         <w:tc>
           <w:tcPr>
-            <w:tcW w:w="599" w:type="dxa"/>
+            <w:tcW w:w="595" w:type="dxa"/>
           </w:tcPr>
           <w:p>
             <w:pPr>
@@ -2092,13 +2088,13 @@
                 <w:szCs w:val="20"/>
                 <w:lang w:val="en-US"/>
               </w:rPr>
-              <w:t>1</w:t>
+              <w:t>2</w:t>
             </w:r>
           </w:p>
         </w:tc>
         <w:tc>
           <w:tcPr>
-            <w:tcW w:w="4819" w:type="dxa"/>
+            <w:tcW w:w="4427" w:type="dxa"/>
           </w:tcPr>
           <w:p>
             <w:pPr>
@@ -2109,43 +2105,77 @@
                 <w:szCs w:val="20"/>
               </w:rPr>
             </w:pPr>
+            <w:r>
+              <w:rPr>
+                <w:rFonts w:asciiTheme="minorHAnsi" w:hAnsiTheme="minorHAnsi" w:cstheme="minorHAnsi"/>
+                <w:sz w:val="22"/>
+                <w:szCs w:val="20"/>
+              </w:rPr>
+              <w:t>${</w:t>
+            </w:r>
+            <w:r>
+              <w:rPr>
+                <w:rFonts w:asciiTheme="minorHAnsi" w:hAnsiTheme="minorHAnsi" w:cstheme="minorHAnsi"/>
+                <w:sz w:val="22"/>
+                <w:szCs w:val="20"/>
+              </w:rPr>
+              <w:t>kegiatan2</w:t>
+            </w:r>
+            <w:r>
+              <w:rPr>
+                <w:rFonts w:asciiTheme="minorHAnsi" w:hAnsiTheme="minorHAnsi" w:cstheme="minorHAnsi"/>
+                <w:sz w:val="22"/>
+                <w:szCs w:val="20"/>
+              </w:rPr>
+              <w:t>}</w:t>
+            </w:r>
           </w:p>
         </w:tc>
         <w:tc>
           <w:tcPr>
-            <w:tcW w:w="2127" w:type="dxa"/>
+            <w:tcW w:w="4246" w:type="dxa"/>
+            <w:vAlign w:val="center"/>
           </w:tcPr>
           <w:p>
             <w:pPr>
-              <w:jc w:val="both"/>
+              <w:jc w:val="center"/>
               <w:rPr>
                 <w:rFonts w:asciiTheme="minorHAnsi" w:hAnsiTheme="minorHAnsi" w:cstheme="minorHAnsi"/>
                 <w:sz w:val="22"/>
                 <w:szCs w:val="20"/>
               </w:rPr>
             </w:pPr>
-          </w:p>
-        </w:tc>
-        <w:tc>
-          <w:tcPr>
-            <w:tcW w:w="1950" w:type="dxa"/>
-          </w:tcPr>
-          <w:p>
-            <w:pPr>
-              <w:jc w:val="both"/>
-              <w:rPr>
-                <w:rFonts w:asciiTheme="minorHAnsi" w:hAnsiTheme="minorHAnsi" w:cstheme="minorHAnsi"/>
-                <w:sz w:val="22"/>
-                <w:szCs w:val="20"/>
-              </w:rPr>
-            </w:pPr>
+            <w:r>
+              <w:rPr>
+                <w:rFonts w:asciiTheme="minorHAnsi" w:hAnsiTheme="minorHAnsi" w:cstheme="minorHAnsi"/>
+                <w:sz w:val="22"/>
+                <w:szCs w:val="20"/>
+              </w:rPr>
+              <w:t>${</w:t>
+            </w:r>
+            <w:r>
+              <w:rPr>
+                <w:rFonts w:asciiTheme="minorHAnsi" w:hAnsiTheme="minorHAnsi" w:cstheme="minorHAnsi"/>
+                <w:sz w:val="22"/>
+                <w:szCs w:val="20"/>
+              </w:rPr>
+              <w:t>kegiatan2_ops</w:t>
+            </w:r>
+            <w:r>
+              <w:rPr>
+                <w:rFonts w:asciiTheme="minorHAnsi" w:hAnsiTheme="minorHAnsi" w:cstheme="minorHAnsi"/>
+                <w:sz w:val="22"/>
+                <w:szCs w:val="20"/>
+              </w:rPr>
+              <w:t>}</w:t>
+            </w:r>
           </w:p>
         </w:tc>
       </w:tr>
       <w:tr>
         <w:tc>
           <w:tcPr>
-            <w:tcW w:w="599" w:type="dxa"/>
+            <w:tcW w:w="595" w:type="dxa"/>
           </w:tcPr>
           <w:p>
             <w:pPr>
@@ -2164,13 +2194,13 @@
                 <w:szCs w:val="20"/>
                 <w:lang w:val="en-US"/>
               </w:rPr>
-              <w:t>2</w:t>
+              <w:t>3</w:t>
             </w:r>
           </w:p>
         </w:tc>
         <w:tc>
           <w:tcPr>
-            <w:tcW w:w="4819" w:type="dxa"/>
+            <w:tcW w:w="4427" w:type="dxa"/>
           </w:tcPr>
           <w:p>
             <w:pPr>
@@ -2181,43 +2211,93 @@
                 <w:szCs w:val="20"/>
               </w:rPr>
             </w:pPr>
+            <w:r>
+              <w:rPr>
+                <w:rFonts w:asciiTheme="minorHAnsi" w:hAnsiTheme="minorHAnsi" w:cstheme="minorHAnsi"/>
+                <w:sz w:val="22"/>
+                <w:szCs w:val="20"/>
+              </w:rPr>
+              <w:t>${</w:t>
+            </w:r>
+            <w:r>
+              <w:rPr>
+                <w:rFonts w:asciiTheme="minorHAnsi" w:hAnsiTheme="minorHAnsi" w:cstheme="minorHAnsi"/>
+                <w:sz w:val="22"/>
+                <w:szCs w:val="20"/>
+              </w:rPr>
+              <w:t>kegiatan3</w:t>
+            </w:r>
+            <w:r>
+              <w:rPr>
+                <w:rFonts w:asciiTheme="minorHAnsi" w:hAnsiTheme="minorHAnsi" w:cstheme="minorHAnsi"/>
+                <w:sz w:val="22"/>
+                <w:szCs w:val="20"/>
+              </w:rPr>
+              <w:t>}</w:t>
+            </w:r>
           </w:p>
         </w:tc>
         <w:tc>
           <w:tcPr>
-            <w:tcW w:w="2127" w:type="dxa"/>
+            <w:tcW w:w="4246" w:type="dxa"/>
+            <w:vAlign w:val="center"/>
           </w:tcPr>
           <w:p>
             <w:pPr>
-              <w:jc w:val="both"/>
+              <w:jc w:val="center"/>
               <w:rPr>
                 <w:rFonts w:asciiTheme="minorHAnsi" w:hAnsiTheme="minorHAnsi" w:cstheme="minorHAnsi"/>
                 <w:sz w:val="22"/>
                 <w:szCs w:val="20"/>
               </w:rPr>
             </w:pPr>
-          </w:p>
-        </w:tc>
-        <w:tc>
-          <w:tcPr>
-            <w:tcW w:w="1950" w:type="dxa"/>
-          </w:tcPr>
-          <w:p>
-            <w:pPr>
-              <w:jc w:val="both"/>
-              <w:rPr>
-                <w:rFonts w:asciiTheme="minorHAnsi" w:hAnsiTheme="minorHAnsi" w:cstheme="minorHAnsi"/>
-                <w:sz w:val="22"/>
-                <w:szCs w:val="20"/>
-              </w:rPr>
-            </w:pPr>
+            <w:r>
+              <w:rPr>
+                <w:rFonts w:asciiTheme="minorHAnsi" w:hAnsiTheme="minorHAnsi" w:cstheme="minorHAnsi"/>
+                <w:sz w:val="22"/>
+                <w:szCs w:val="20"/>
+              </w:rPr>
+              <w:t>${</w:t>
+            </w:r>
+            <w:r>
+              <w:rPr>
+                <w:rFonts w:asciiTheme="minorHAnsi" w:hAnsiTheme="minorHAnsi" w:cstheme="minorHAnsi"/>
+                <w:sz w:val="22"/>
+                <w:szCs w:val="20"/>
+              </w:rPr>
+              <w:t>kegiatan</w:t>
+            </w:r>
+            <w:r>
+              <w:rPr>
+                <w:rFonts w:asciiTheme="minorHAnsi" w:hAnsiTheme="minorHAnsi" w:cstheme="minorHAnsi"/>
+                <w:sz w:val="22"/>
+                <w:szCs w:val="20"/>
+              </w:rPr>
+              <w:t>3</w:t>
+            </w:r>
+            <w:r>
+              <w:rPr>
+                <w:rFonts w:asciiTheme="minorHAnsi" w:hAnsiTheme="minorHAnsi" w:cstheme="minorHAnsi"/>
+                <w:sz w:val="22"/>
+                <w:szCs w:val="20"/>
+              </w:rPr>
+              <w:t>_ops</w:t>
+            </w:r>
+            <w:r>
+              <w:rPr>
+                <w:rFonts w:asciiTheme="minorHAnsi" w:hAnsiTheme="minorHAnsi" w:cstheme="minorHAnsi"/>
+                <w:sz w:val="22"/>
+                <w:szCs w:val="20"/>
+              </w:rPr>
+              <w:t>}</w:t>
+            </w:r>
           </w:p>
         </w:tc>
       </w:tr>
       <w:tr>
         <w:tc>
           <w:tcPr>
-            <w:tcW w:w="599" w:type="dxa"/>
+            <w:tcW w:w="595" w:type="dxa"/>
           </w:tcPr>
           <w:p>
             <w:pPr>
@@ -2236,13 +2316,13 @@
                 <w:szCs w:val="20"/>
                 <w:lang w:val="en-US"/>
               </w:rPr>
-              <w:t>3</w:t>
+              <w:t>4</w:t>
             </w:r>
           </w:p>
         </w:tc>
         <w:tc>
           <w:tcPr>
-            <w:tcW w:w="4819" w:type="dxa"/>
+            <w:tcW w:w="4427" w:type="dxa"/>
           </w:tcPr>
           <w:p>
             <w:pPr>
@@ -2253,43 +2333,36 @@
                 <w:szCs w:val="20"/>
               </w:rPr>
             </w:pPr>
+            <w:r>
+              <w:rPr>
+                <w:rFonts w:asciiTheme="minorHAnsi" w:hAnsiTheme="minorHAnsi" w:cstheme="minorHAnsi"/>
+                <w:sz w:val="22"/>
+                <w:szCs w:val="20"/>
+              </w:rPr>
+              <w:t>${</w:t>
+            </w:r>
+            <w:r>
+              <w:rPr>
+                <w:rFonts w:asciiTheme="minorHAnsi" w:hAnsiTheme="minorHAnsi" w:cstheme="minorHAnsi"/>
+                <w:sz w:val="22"/>
+                <w:szCs w:val="20"/>
+              </w:rPr>
+              <w:t>kegiatan4</w:t>
+            </w:r>
+            <w:r>
+              <w:rPr>
+                <w:rFonts w:asciiTheme="minorHAnsi" w:hAnsiTheme="minorHAnsi" w:cstheme="minorHAnsi"/>
+                <w:sz w:val="22"/>
+                <w:szCs w:val="20"/>
+              </w:rPr>
+              <w:t>}</w:t>
+            </w:r>
           </w:p>
         </w:tc>
         <w:tc>
           <w:tcPr>
-            <w:tcW w:w="2127" w:type="dxa"/>
-          </w:tcPr>
-          <w:p>
-            <w:pPr>
-              <w:jc w:val="both"/>
-              <w:rPr>
-                <w:rFonts w:asciiTheme="minorHAnsi" w:hAnsiTheme="minorHAnsi" w:cstheme="minorHAnsi"/>
-                <w:sz w:val="22"/>
-                <w:szCs w:val="20"/>
-              </w:rPr>
-            </w:pPr>
-          </w:p>
-        </w:tc>
-        <w:tc>
-          <w:tcPr>
-            <w:tcW w:w="1950" w:type="dxa"/>
-          </w:tcPr>
-          <w:p>
-            <w:pPr>
-              <w:jc w:val="both"/>
-              <w:rPr>
-                <w:rFonts w:asciiTheme="minorHAnsi" w:hAnsiTheme="minorHAnsi" w:cstheme="minorHAnsi"/>
-                <w:sz w:val="22"/>
-                <w:szCs w:val="20"/>
-              </w:rPr>
-            </w:pPr>
-          </w:p>
-        </w:tc>
-      </w:tr>
-      <w:tr>
-        <w:tc>
-          <w:tcPr>
-            <w:tcW w:w="599" w:type="dxa"/>
+            <w:tcW w:w="4246" w:type="dxa"/>
+            <w:vAlign w:val="center"/>
           </w:tcPr>
           <w:p>
             <w:pPr>
@@ -2298,7 +2371,6 @@
                 <w:rFonts w:asciiTheme="minorHAnsi" w:hAnsiTheme="minorHAnsi" w:cstheme="minorHAnsi"/>
                 <w:sz w:val="22"/>
                 <w:szCs w:val="20"/>
-                <w:lang w:val="en-US"/>
               </w:rPr>
             </w:pPr>
             <w:r>
@@ -2306,55 +2378,41 @@
                 <w:rFonts w:asciiTheme="minorHAnsi" w:hAnsiTheme="minorHAnsi" w:cstheme="minorHAnsi"/>
                 <w:sz w:val="22"/>
                 <w:szCs w:val="20"/>
-                <w:lang w:val="en-US"/>
+              </w:rPr>
+              <w:t>${</w:t>
+            </w:r>
+            <w:r>
+              <w:rPr>
+                <w:rFonts w:asciiTheme="minorHAnsi" w:hAnsiTheme="minorHAnsi" w:cstheme="minorHAnsi"/>
+                <w:sz w:val="22"/>
+                <w:szCs w:val="20"/>
+              </w:rPr>
+              <w:t>kegiatan</w:t>
+            </w:r>
+            <w:r>
+              <w:rPr>
+                <w:rFonts w:asciiTheme="minorHAnsi" w:hAnsiTheme="minorHAnsi" w:cstheme="minorHAnsi"/>
+                <w:sz w:val="22"/>
+                <w:szCs w:val="20"/>
               </w:rPr>
               <w:t>4</w:t>
             </w:r>
-          </w:p>
-        </w:tc>
-        <w:tc>
-          <w:tcPr>
-            <w:tcW w:w="4819" w:type="dxa"/>
-          </w:tcPr>
-          <w:p>
-            <w:pPr>
-              <w:jc w:val="both"/>
-              <w:rPr>
-                <w:rFonts w:asciiTheme="minorHAnsi" w:hAnsiTheme="minorHAnsi" w:cstheme="minorHAnsi"/>
-                <w:sz w:val="22"/>
-                <w:szCs w:val="20"/>
-              </w:rPr>
-            </w:pPr>
-          </w:p>
-        </w:tc>
-        <w:tc>
-          <w:tcPr>
-            <w:tcW w:w="2127" w:type="dxa"/>
-          </w:tcPr>
-          <w:p>
-            <w:pPr>
-              <w:jc w:val="both"/>
-              <w:rPr>
-                <w:rFonts w:asciiTheme="minorHAnsi" w:hAnsiTheme="minorHAnsi" w:cstheme="minorHAnsi"/>
-                <w:sz w:val="22"/>
-                <w:szCs w:val="20"/>
-              </w:rPr>
-            </w:pPr>
-          </w:p>
-        </w:tc>
-        <w:tc>
-          <w:tcPr>
-            <w:tcW w:w="1950" w:type="dxa"/>
-          </w:tcPr>
-          <w:p>
-            <w:pPr>
-              <w:jc w:val="both"/>
-              <w:rPr>
-                <w:rFonts w:asciiTheme="minorHAnsi" w:hAnsiTheme="minorHAnsi" w:cstheme="minorHAnsi"/>
-                <w:sz w:val="22"/>
-                <w:szCs w:val="20"/>
-              </w:rPr>
-            </w:pPr>
+            <w:r>
+              <w:rPr>
+                <w:rFonts w:asciiTheme="minorHAnsi" w:hAnsiTheme="minorHAnsi" w:cstheme="minorHAnsi"/>
+                <w:sz w:val="22"/>
+                <w:szCs w:val="20"/>
+              </w:rPr>
+              <w:t>_ops</w:t>
+            </w:r>
+            <w:r>
+              <w:rPr>
+                <w:rFonts w:asciiTheme="minorHAnsi" w:hAnsiTheme="minorHAnsi" w:cstheme="minorHAnsi"/>
+                <w:sz w:val="22"/>
+                <w:szCs w:val="20"/>
+              </w:rPr>
+              <w:t>}</w:t>
+            </w:r>
           </w:p>
         </w:tc>
       </w:tr>
@@ -2441,17 +2499,6 @@
         </w:rPr>
         <w:t>Demikian Daftar Lingkup Pekerjaan ini, saya buat dengan sebenar-benarnya untuk keperluan proses perpanjangan Sertifikasi Kompetensi.</w:t>
       </w:r>
-    </w:p>
-    <w:p>
-      <w:pPr>
-        <w:ind w:left="360"/>
-        <w:jc w:val="both"/>
-        <w:rPr>
-          <w:rFonts w:asciiTheme="minorHAnsi" w:hAnsiTheme="minorHAnsi" w:cstheme="minorHAnsi"/>
-          <w:sz w:val="22"/>
-          <w:szCs w:val="20"/>
-        </w:rPr>
-      </w:pPr>
     </w:p>
     <w:tbl>
       <w:tblPr>
@@ -2539,6 +2586,9 @@
         <w:tc>
           <w:tcPr>
             <w:tcW w:w="3254" w:type="dxa"/>
+            <w:tcBorders>
+              <w:bottom w:val="single" w:sz="4" w:space="0" w:color="auto"/>
+            </w:tcBorders>
             <w:vAlign w:val="center"/>
           </w:tcPr>
           <w:p>
@@ -2560,6 +2610,9 @@
         <w:tc>
           <w:tcPr>
             <w:tcW w:w="3254" w:type="dxa"/>
+            <w:tcBorders>
+              <w:top w:val="single" w:sz="4" w:space="0" w:color="auto"/>
+            </w:tcBorders>
           </w:tcPr>
           <w:p>
             <w:pPr>

</xml_diff>